<commit_message>
last second globalsettings rename
</commit_message>
<xml_diff>
--- a/Documentation/KnownIssues.docx
+++ b/Documentation/KnownIssues.docx
@@ -12,7 +12,13 @@
         <w:rPr>
           <w:rFonts w:ascii="Arial" w:hAnsi="Arial" w:cs="Arial"/>
         </w:rPr>
-        <w:t>These are known issues in Lightning 1.0 beta 1.</w:t>
+        <w:t>These are known issues in Lightning 1.</w:t>
+      </w:r>
+      <w:r>
+        <w:rPr>
+          <w:rFonts w:ascii="Arial" w:hAnsi="Arial" w:cs="Arial"/>
+        </w:rPr>
+        <w:t>0.0</w:t>
       </w:r>
     </w:p>
     <w:p>
@@ -29,7 +35,7 @@
           <w:sz w:val="28"/>
           <w:szCs w:val="28"/>
         </w:rPr>
-        <w:t>Not All APIs Obey Delta Time</w:t>
+        <w:t>Visual Studio Template Breaks if Installed Outside of Program Files</w:t>
       </w:r>
       <w:r>
         <w:rPr>
@@ -45,31 +51,7 @@
         <w:rPr>
           <w:rFonts w:ascii="Arial" w:hAnsi="Arial" w:cs="Arial"/>
         </w:rPr>
-        <w:t xml:space="preserve">Not all APIs obey the </w:t>
-      </w:r>
-      <w:proofErr w:type="spellStart"/>
-      <w:r>
-        <w:rPr>
-          <w:rFonts w:ascii="Arial" w:hAnsi="Arial" w:cs="Arial"/>
-          <w:b/>
-          <w:bCs/>
-        </w:rPr>
-        <w:t>Window.DeltaTime</w:t>
-      </w:r>
-      <w:proofErr w:type="spellEnd"/>
-      <w:r>
-        <w:rPr>
-          <w:rFonts w:ascii="Arial" w:hAnsi="Arial" w:cs="Arial"/>
-          <w:b/>
-          <w:bCs/>
-        </w:rPr>
-        <w:t xml:space="preserve"> </w:t>
-      </w:r>
-      <w:r>
-        <w:rPr>
-          <w:rFonts w:ascii="Arial" w:hAnsi="Arial" w:cs="Arial"/>
-        </w:rPr>
-        <w:t>property. This will be corrected in 1.0-beta2.</w:t>
+        <w:t>Some references in the Lightning Game Project visual studio template will break if the SDK is installed outside of Program Files. This will be corrected in the next release.</w:t>
       </w:r>
     </w:p>
     <w:p>
@@ -86,9 +68,8 @@
           <w:sz w:val="28"/>
           <w:szCs w:val="28"/>
         </w:rPr>
-        <w:t xml:space="preserve">FPS Meter May Be Inaccurate </w:t>
-      </w:r>
-      <w:proofErr w:type="gramStart"/>
+        <w:t>Not All APIs Obey Delta Time</w:t>
+      </w:r>
       <w:r>
         <w:rPr>
           <w:rFonts w:ascii="Arial" w:hAnsi="Arial" w:cs="Arial"/>
@@ -97,9 +78,41 @@
           <w:sz w:val="28"/>
           <w:szCs w:val="28"/>
         </w:rPr>
-        <w:t>On</w:t>
-      </w:r>
-      <w:proofErr w:type="gramEnd"/>
+        <w:br/>
+      </w:r>
+      <w:r>
+        <w:rPr>
+          <w:rFonts w:ascii="Arial" w:hAnsi="Arial" w:cs="Arial"/>
+        </w:rPr>
+        <w:t xml:space="preserve">Not all APIs obey the </w:t>
+      </w:r>
+      <w:r>
+        <w:rPr>
+          <w:rFonts w:ascii="Arial" w:hAnsi="Arial" w:cs="Arial"/>
+          <w:b/>
+          <w:bCs/>
+        </w:rPr>
+        <w:t xml:space="preserve">Window.DeltaTime </w:t>
+      </w:r>
+      <w:r>
+        <w:rPr>
+          <w:rFonts w:ascii="Arial" w:hAnsi="Arial" w:cs="Arial"/>
+        </w:rPr>
+        <w:t xml:space="preserve">property. This will be corrected in </w:t>
+      </w:r>
+      <w:r>
+        <w:rPr>
+          <w:rFonts w:ascii="Arial" w:hAnsi="Arial" w:cs="Arial"/>
+        </w:rPr>
+        <w:t>the next release.</w:t>
+      </w:r>
+    </w:p>
+    <w:p>
+      <w:pPr>
+        <w:rPr>
+          <w:rFonts w:ascii="Arial" w:hAnsi="Arial" w:cs="Arial"/>
+        </w:rPr>
+      </w:pPr>
       <w:r>
         <w:rPr>
           <w:rFonts w:ascii="Arial" w:hAnsi="Arial" w:cs="Arial"/>
@@ -108,7 +121,7 @@
           <w:sz w:val="28"/>
           <w:szCs w:val="28"/>
         </w:rPr>
-        <w:t xml:space="preserve"> Some Hardware When Very Little Rendering Work is Being Performed</w:t>
+        <w:t>FPS Meter May Be Inaccurate On Some Hardware When Very Little Rendering Work is Being Performed</w:t>
       </w:r>
       <w:r>
         <w:rPr>
@@ -207,7 +220,17 @@
         <w:sz w:val="36"/>
         <w:szCs w:val="36"/>
       </w:rPr>
-      <w:t>Lightning Known Issues for 1.0-beta1</w:t>
+      <w:t>Lightning Known Issues for 1.0</w:t>
+    </w:r>
+    <w:r>
+      <w:rPr>
+        <w:rFonts w:ascii="Arial" w:hAnsi="Arial" w:cs="Arial"/>
+        <w:b/>
+        <w:bCs/>
+        <w:sz w:val="36"/>
+        <w:szCs w:val="36"/>
+      </w:rPr>
+      <w:t>.0</w:t>
     </w:r>
     <w:r>
       <w:rPr>
@@ -223,7 +246,19 @@
       <w:rPr>
         <w:rFonts w:ascii="Arial" w:hAnsi="Arial" w:cs="Arial"/>
       </w:rPr>
-      <w:t>August 13, 2022</w:t>
+      <w:t xml:space="preserve">August </w:t>
+    </w:r>
+    <w:r>
+      <w:rPr>
+        <w:rFonts w:ascii="Arial" w:hAnsi="Arial" w:cs="Arial"/>
+      </w:rPr>
+      <w:t>22</w:t>
+    </w:r>
+    <w:r>
+      <w:rPr>
+        <w:rFonts w:ascii="Arial" w:hAnsi="Arial" w:cs="Arial"/>
+      </w:rPr>
+      <w:t>, 2022</w:t>
     </w:r>
   </w:p>
 </w:hdr>

</xml_diff>

<commit_message>
numerous api doc changes, nuke releaseplan (never accurate)
</commit_message>
<xml_diff>
--- a/Documentation/KnownIssues.docx
+++ b/Documentation/KnownIssues.docx
@@ -12,7 +12,13 @@
         <w:rPr>
           <w:rFonts w:ascii="Arial" w:hAnsi="Arial" w:cs="Arial"/>
         </w:rPr>
-        <w:t>These are known issues in Lightning 1.0 beta 1.</w:t>
+        <w:t>These are known issues in Lightning 1.</w:t>
+      </w:r>
+      <w:r>
+        <w:rPr>
+          <w:rFonts w:ascii="Arial" w:hAnsi="Arial" w:cs="Arial"/>
+        </w:rPr>
+        <w:t>1.0-rc0.</w:t>
       </w:r>
     </w:p>
     <w:p>
@@ -29,7 +35,7 @@
           <w:sz w:val="28"/>
           <w:szCs w:val="28"/>
         </w:rPr>
-        <w:t>Not All APIs Obey Delta Time</w:t>
+        <w:t>AnimTool May Not Show Keyframes After Loading.</w:t>
       </w:r>
       <w:r>
         <w:rPr>
@@ -45,86 +51,13 @@
         <w:rPr>
           <w:rFonts w:ascii="Arial" w:hAnsi="Arial" w:cs="Arial"/>
         </w:rPr>
-        <w:t xml:space="preserve">Not all APIs obey the </w:t>
-      </w:r>
-      <w:proofErr w:type="spellStart"/>
-      <w:r>
-        <w:rPr>
-          <w:rFonts w:ascii="Arial" w:hAnsi="Arial" w:cs="Arial"/>
-          <w:b/>
-          <w:bCs/>
-        </w:rPr>
-        <w:t>Window.DeltaTime</w:t>
-      </w:r>
-      <w:proofErr w:type="spellEnd"/>
-      <w:r>
-        <w:rPr>
-          <w:rFonts w:ascii="Arial" w:hAnsi="Arial" w:cs="Arial"/>
-          <w:b/>
-          <w:bCs/>
-        </w:rPr>
-        <w:t xml:space="preserve"> </w:t>
+        <w:t>After loading a file AnimTool may not show the list of keyframes of the first selected property. This is a purely cosmetic issue</w:t>
       </w:r>
       <w:r>
         <w:rPr>
           <w:rFonts w:ascii="Arial" w:hAnsi="Arial" w:cs="Arial"/>
         </w:rPr>
-        <w:t>property. This will be corrected in 1.0-beta2.</w:t>
-      </w:r>
-    </w:p>
-    <w:p>
-      <w:pPr>
-        <w:rPr>
-          <w:rFonts w:ascii="Arial" w:hAnsi="Arial" w:cs="Arial"/>
-        </w:rPr>
-      </w:pPr>
-      <w:r>
-        <w:rPr>
-          <w:rFonts w:ascii="Arial" w:hAnsi="Arial" w:cs="Arial"/>
-          <w:b/>
-          <w:bCs/>
-          <w:sz w:val="28"/>
-          <w:szCs w:val="28"/>
-        </w:rPr>
-        <w:t xml:space="preserve">FPS Meter May Be Inaccurate </w:t>
-      </w:r>
-      <w:proofErr w:type="gramStart"/>
-      <w:r>
-        <w:rPr>
-          <w:rFonts w:ascii="Arial" w:hAnsi="Arial" w:cs="Arial"/>
-          <w:b/>
-          <w:bCs/>
-          <w:sz w:val="28"/>
-          <w:szCs w:val="28"/>
-        </w:rPr>
-        <w:t>On</w:t>
-      </w:r>
-      <w:proofErr w:type="gramEnd"/>
-      <w:r>
-        <w:rPr>
-          <w:rFonts w:ascii="Arial" w:hAnsi="Arial" w:cs="Arial"/>
-          <w:b/>
-          <w:bCs/>
-          <w:sz w:val="28"/>
-          <w:szCs w:val="28"/>
-        </w:rPr>
-        <w:t xml:space="preserve"> Some Hardware When Very Little Rendering Work is Being Performed</w:t>
-      </w:r>
-      <w:r>
-        <w:rPr>
-          <w:rFonts w:ascii="Arial" w:hAnsi="Arial" w:cs="Arial"/>
-          <w:b/>
-          <w:bCs/>
-          <w:sz w:val="28"/>
-          <w:szCs w:val="28"/>
-        </w:rPr>
-        <w:br/>
-      </w:r>
-      <w:r>
-        <w:rPr>
-          <w:rFonts w:ascii="Arial" w:hAnsi="Arial" w:cs="Arial"/>
-        </w:rPr>
-        <w:t>The FPS meter may be inaccurate on some hardware when very little rendering work is being performed.</w:t>
+        <w:t xml:space="preserve"> and is fixed by changing properties.</w:t>
       </w:r>
     </w:p>
     <w:sectPr>
@@ -228,7 +161,29 @@
         <w:sz w:val="36"/>
         <w:szCs w:val="36"/>
       </w:rPr>
-      <w:t>(Pre-release)</w:t>
+      <w:t>(</w:t>
+    </w:r>
+    <w:r>
+      <w:rPr>
+        <w:rFonts w:ascii="Arial" w:hAnsi="Arial" w:cs="Arial"/>
+        <w:b/>
+        <w:bCs/>
+        <w:color w:val="FF0000"/>
+        <w:sz w:val="36"/>
+        <w:szCs w:val="36"/>
+      </w:rPr>
+      <w:t xml:space="preserve">Release Candidate 0 - </w:t>
+    </w:r>
+    <w:r>
+      <w:rPr>
+        <w:rFonts w:ascii="Arial" w:hAnsi="Arial" w:cs="Arial"/>
+        <w:b/>
+        <w:bCs/>
+        <w:color w:val="FF0000"/>
+        <w:sz w:val="36"/>
+        <w:szCs w:val="36"/>
+      </w:rPr>
+      <w:t>Pre-release)</w:t>
     </w:r>
     <w:r>
       <w:rPr>
@@ -240,25 +195,11 @@
       </w:rPr>
       <w:br/>
     </w:r>
-    <w:proofErr w:type="spellStart"/>
     <w:r>
       <w:rPr>
         <w:rFonts w:ascii="Arial" w:hAnsi="Arial" w:cs="Arial"/>
       </w:rPr>
-      <w:t>xxxxxxx</w:t>
-    </w:r>
-    <w:proofErr w:type="spellEnd"/>
-    <w:r>
-      <w:rPr>
-        <w:rFonts w:ascii="Arial" w:hAnsi="Arial" w:cs="Arial"/>
-      </w:rPr>
-      <w:t xml:space="preserve"> xx</w:t>
-    </w:r>
-    <w:r>
-      <w:rPr>
-        <w:rFonts w:ascii="Arial" w:hAnsi="Arial" w:cs="Arial"/>
-      </w:rPr>
-      <w:t>, 2022</w:t>
+      <w:t>October, 2022</w:t>
     </w:r>
   </w:p>
 </w:hdr>

</xml_diff>